<commit_message>
Have created simple documentation with the project
</commit_message>
<xml_diff>
--- a/Lab1_1.docx
+++ b/Lab1_1.docx
@@ -136,8 +136,8 @@
         </w:rPr>
       </w:pPr>
       <w:r>
-        <w:object w:dxaOrig="2787" w:dyaOrig="2200">
-          <v:rect xmlns:o="urn:schemas-microsoft-com:office:office" xmlns:v="urn:schemas-microsoft-com:vml" id="rectole0000000000" style="width:139.350000pt;height:110.000000pt" o:preferrelative="t" o:ole="">
+        <w:object w:dxaOrig="2814" w:dyaOrig="2227">
+          <v:rect xmlns:o="urn:schemas-microsoft-com:office:office" xmlns:v="urn:schemas-microsoft-com:vml" id="rectole0000000000" style="width:140.700000pt;height:111.350000pt" o:preferrelative="t" o:ole="">
             <o:lock v:ext="edit"/>
             <v:imagedata xmlns:r="http://schemas.openxmlformats.org/officeDocument/2006/relationships" r:id="docRId1" o:title=""/>
           </v:rect>
@@ -227,43 +227,6 @@
           <w:sz w:val="28"/>
           <w:shd w:fill="auto" w:val="clear"/>
         </w:rPr>
-        <w:t xml:space="preserve">«R&amp;D»</w:t>
-      </w:r>
-    </w:p>
-    <w:p>
-      <w:pPr>
-        <w:spacing w:before="0" w:after="160" w:line="259"/>
-        <w:ind w:right="0" w:left="0" w:firstLine="0"/>
-        <w:jc w:val="center"/>
-        <w:rPr>
-          <w:rFonts w:ascii="Times New Roman" w:hAnsi="Times New Roman" w:cs="Times New Roman" w:eastAsia="Times New Roman"/>
-          <w:color w:val="auto"/>
-          <w:spacing w:val="0"/>
-          <w:position w:val="0"/>
-          <w:sz w:val="28"/>
-          <w:shd w:fill="auto" w:val="clear"/>
-        </w:rPr>
-      </w:pPr>
-      <w:r>
-        <w:rPr>
-          <w:rFonts w:ascii="Times New Roman" w:hAnsi="Times New Roman" w:cs="Times New Roman" w:eastAsia="Times New Roman"/>
-          <w:color w:val="auto"/>
-          <w:spacing w:val="0"/>
-          <w:position w:val="0"/>
-          <w:sz w:val="28"/>
-          <w:shd w:fill="auto" w:val="clear"/>
-        </w:rPr>
-        <w:t xml:space="preserve">На тему: </w:t>
-      </w:r>
-      <w:r>
-        <w:rPr>
-          <w:rFonts w:ascii="Times New Roman" w:hAnsi="Times New Roman" w:cs="Times New Roman" w:eastAsia="Times New Roman"/>
-          <w:color w:val="auto"/>
-          <w:spacing w:val="0"/>
-          <w:position w:val="0"/>
-          <w:sz w:val="28"/>
-          <w:shd w:fill="auto" w:val="clear"/>
-        </w:rPr>
         <w:t xml:space="preserve">«</w:t>
       </w:r>
       <w:r>
@@ -275,29 +238,66 @@
           <w:sz w:val="28"/>
           <w:shd w:fill="auto" w:val="clear"/>
         </w:rPr>
-        <w:t xml:space="preserve">Гуртожиток</w:t>
-      </w:r>
-      <w:r>
-        <w:rPr>
-          <w:rFonts w:ascii="Times New Roman" w:hAnsi="Times New Roman" w:cs="Times New Roman" w:eastAsia="Times New Roman"/>
-          <w:color w:val="auto"/>
-          <w:spacing w:val="0"/>
-          <w:position w:val="0"/>
-          <w:sz w:val="28"/>
-          <w:shd w:fill="auto" w:val="clear"/>
-        </w:rPr>
-        <w:t xml:space="preserve"> </w:t>
-      </w:r>
-      <w:r>
-        <w:rPr>
-          <w:rFonts w:ascii="Times New Roman" w:hAnsi="Times New Roman" w:cs="Times New Roman" w:eastAsia="Times New Roman"/>
-          <w:color w:val="auto"/>
-          <w:spacing w:val="0"/>
-          <w:position w:val="0"/>
-          <w:sz w:val="28"/>
-          <w:shd w:fill="auto" w:val="clear"/>
-        </w:rPr>
-        <w:t xml:space="preserve">з точки зору студента</w:t>
+        <w:t xml:space="preserve">Основи технологій </w:t>
+      </w:r>
+      <w:r>
+        <w:rPr>
+          <w:rFonts w:ascii="Times New Roman" w:hAnsi="Times New Roman" w:cs="Times New Roman" w:eastAsia="Times New Roman"/>
+          <w:color w:val="auto"/>
+          <w:spacing w:val="0"/>
+          <w:position w:val="0"/>
+          <w:sz w:val="28"/>
+          <w:shd w:fill="auto" w:val="clear"/>
+        </w:rPr>
+        <w:t xml:space="preserve">R&amp;D»</w:t>
+      </w:r>
+    </w:p>
+    <w:p>
+      <w:pPr>
+        <w:spacing w:before="0" w:after="160" w:line="259"/>
+        <w:ind w:right="0" w:left="0" w:firstLine="0"/>
+        <w:jc w:val="center"/>
+        <w:rPr>
+          <w:rFonts w:ascii="Times New Roman" w:hAnsi="Times New Roman" w:cs="Times New Roman" w:eastAsia="Times New Roman"/>
+          <w:color w:val="auto"/>
+          <w:spacing w:val="0"/>
+          <w:position w:val="0"/>
+          <w:sz w:val="28"/>
+          <w:shd w:fill="auto" w:val="clear"/>
+        </w:rPr>
+      </w:pPr>
+      <w:r>
+        <w:rPr>
+          <w:rFonts w:ascii="Times New Roman" w:hAnsi="Times New Roman" w:cs="Times New Roman" w:eastAsia="Times New Roman"/>
+          <w:color w:val="auto"/>
+          <w:spacing w:val="0"/>
+          <w:position w:val="0"/>
+          <w:sz w:val="28"/>
+          <w:shd w:fill="auto" w:val="clear"/>
+        </w:rPr>
+        <w:t xml:space="preserve">на тему: </w:t>
+      </w:r>
+      <w:r>
+        <w:rPr>
+          <w:rFonts w:ascii="Times New Roman" w:hAnsi="Times New Roman" w:cs="Times New Roman" w:eastAsia="Times New Roman"/>
+          <w:color w:val="auto"/>
+          <w:spacing w:val="0"/>
+          <w:position w:val="0"/>
+          <w:sz w:val="28"/>
+          <w:shd w:fill="auto" w:val="clear"/>
+        </w:rPr>
+        <w:t xml:space="preserve">«</w:t>
+      </w:r>
+      <w:r>
+        <w:rPr>
+          <w:rFonts w:ascii="Times New Roman" w:hAnsi="Times New Roman" w:cs="Times New Roman" w:eastAsia="Times New Roman"/>
+          <w:color w:val="auto"/>
+          <w:spacing w:val="0"/>
+          <w:position w:val="0"/>
+          <w:sz w:val="28"/>
+          <w:shd w:fill="auto" w:val="clear"/>
+        </w:rPr>
+        <w:t xml:space="preserve">Гуртожиток з точки зору студента</w:t>
       </w:r>
       <w:r>
         <w:rPr>
@@ -379,7 +379,7 @@
           <w:sz w:val="28"/>
           <w:shd w:fill="auto" w:val="clear"/>
         </w:rPr>
-        <w:t xml:space="preserve">Виконав студент:</w:t>
+        <w:t xml:space="preserve">Виконали студенти:</w:t>
       </w:r>
     </w:p>
     <w:p>
@@ -535,29 +535,7 @@
           <w:sz w:val="28"/>
           <w:shd w:fill="auto" w:val="clear"/>
         </w:rPr>
-        <w:t xml:space="preserve">Марченко</w:t>
-      </w:r>
-      <w:r>
-        <w:rPr>
-          <w:rFonts w:ascii="Times New Roman" w:hAnsi="Times New Roman" w:cs="Times New Roman" w:eastAsia="Times New Roman"/>
-          <w:color w:val="auto"/>
-          <w:spacing w:val="0"/>
-          <w:position w:val="0"/>
-          <w:sz w:val="28"/>
-          <w:shd w:fill="auto" w:val="clear"/>
-        </w:rPr>
-        <w:t xml:space="preserve"> </w:t>
-      </w:r>
-      <w:r>
-        <w:rPr>
-          <w:rFonts w:ascii="Times New Roman" w:hAnsi="Times New Roman" w:cs="Times New Roman" w:eastAsia="Times New Roman"/>
-          <w:color w:val="auto"/>
-          <w:spacing w:val="0"/>
-          <w:position w:val="0"/>
-          <w:sz w:val="28"/>
-          <w:shd w:fill="auto" w:val="clear"/>
-        </w:rPr>
-        <w:t xml:space="preserve">О. І.</w:t>
+        <w:t xml:space="preserve">Марченко О. І.</w:t>
       </w:r>
     </w:p>
     <w:p>
@@ -674,6 +652,281 @@
           <w:shd w:fill="auto" w:val="clear"/>
         </w:rPr>
         <w:t xml:space="preserve">Київ 2023</w:t>
+      </w:r>
+    </w:p>
+    <w:p>
+      <w:pPr>
+        <w:spacing w:before="0" w:after="160" w:line="259"/>
+        <w:ind w:right="0" w:left="0" w:firstLine="0"/>
+        <w:jc w:val="left"/>
+        <w:rPr>
+          <w:rFonts w:ascii="Times New Roman" w:hAnsi="Times New Roman" w:cs="Times New Roman" w:eastAsia="Times New Roman"/>
+          <w:color w:val="auto"/>
+          <w:spacing w:val="0"/>
+          <w:position w:val="0"/>
+          <w:sz w:val="28"/>
+          <w:shd w:fill="auto" w:val="clear"/>
+        </w:rPr>
+      </w:pPr>
+      <w:r>
+        <w:rPr>
+          <w:rFonts w:ascii="Times New Roman" w:hAnsi="Times New Roman" w:cs="Times New Roman" w:eastAsia="Times New Roman"/>
+          <w:color w:val="auto"/>
+          <w:spacing w:val="0"/>
+          <w:position w:val="0"/>
+          <w:sz w:val="28"/>
+          <w:shd w:fill="auto" w:val="clear"/>
+        </w:rPr>
+        <w:t xml:space="preserve">-</w:t>
+      </w:r>
+      <w:r>
+        <w:rPr>
+          <w:rFonts w:ascii="Times New Roman" w:hAnsi="Times New Roman" w:cs="Times New Roman" w:eastAsia="Times New Roman"/>
+          <w:color w:val="auto"/>
+          <w:spacing w:val="0"/>
+          <w:position w:val="0"/>
+          <w:sz w:val="28"/>
+          <w:shd w:fill="auto" w:val="clear"/>
+        </w:rPr>
+        <w:t xml:space="preserve">огляд сучасних аналогічних існуючих проектів;</w:t>
+      </w:r>
+    </w:p>
+    <w:p>
+      <w:pPr>
+        <w:spacing w:before="0" w:after="160" w:line="259"/>
+        <w:ind w:right="0" w:left="0" w:firstLine="0"/>
+        <w:jc w:val="left"/>
+        <w:rPr>
+          <w:rFonts w:ascii="Times New Roman" w:hAnsi="Times New Roman" w:cs="Times New Roman" w:eastAsia="Times New Roman"/>
+          <w:color w:val="auto"/>
+          <w:spacing w:val="0"/>
+          <w:position w:val="0"/>
+          <w:sz w:val="28"/>
+          <w:shd w:fill="auto" w:val="clear"/>
+        </w:rPr>
+      </w:pPr>
+      <w:r>
+        <w:rPr>
+          <w:rFonts w:ascii="Times New Roman" w:hAnsi="Times New Roman" w:cs="Times New Roman" w:eastAsia="Times New Roman"/>
+          <w:color w:val="auto"/>
+          <w:spacing w:val="0"/>
+          <w:position w:val="0"/>
+          <w:sz w:val="28"/>
+          <w:shd w:fill="auto" w:val="clear"/>
+        </w:rPr>
+        <w:t xml:space="preserve">- мета проекту;</w:t>
+      </w:r>
+    </w:p>
+    <w:p>
+      <w:pPr>
+        <w:spacing w:before="0" w:after="160" w:line="259"/>
+        <w:ind w:right="0" w:left="0" w:firstLine="0"/>
+        <w:jc w:val="left"/>
+        <w:rPr>
+          <w:rFonts w:ascii="Times New Roman" w:hAnsi="Times New Roman" w:cs="Times New Roman" w:eastAsia="Times New Roman"/>
+          <w:color w:val="auto"/>
+          <w:spacing w:val="0"/>
+          <w:position w:val="0"/>
+          <w:sz w:val="28"/>
+          <w:shd w:fill="auto" w:val="clear"/>
+        </w:rPr>
+      </w:pPr>
+    </w:p>
+    <w:p>
+      <w:pPr>
+        <w:spacing w:before="0" w:after="160" w:line="259"/>
+        <w:ind w:right="0" w:left="0" w:firstLine="0"/>
+        <w:jc w:val="left"/>
+        <w:rPr>
+          <w:rFonts w:ascii="Times New Roman" w:hAnsi="Times New Roman" w:cs="Times New Roman" w:eastAsia="Times New Roman"/>
+          <w:color w:val="auto"/>
+          <w:spacing w:val="0"/>
+          <w:position w:val="0"/>
+          <w:sz w:val="28"/>
+          <w:shd w:fill="auto" w:val="clear"/>
+        </w:rPr>
+      </w:pPr>
+      <w:r>
+        <w:rPr>
+          <w:rFonts w:ascii="Times New Roman" w:hAnsi="Times New Roman" w:cs="Times New Roman" w:eastAsia="Times New Roman"/>
+          <w:color w:val="auto"/>
+          <w:spacing w:val="0"/>
+          <w:position w:val="0"/>
+          <w:sz w:val="28"/>
+          <w:shd w:fill="auto" w:val="clear"/>
+        </w:rPr>
+        <w:t xml:space="preserve">- новизна та актуальність проекту;</w:t>
+      </w:r>
+    </w:p>
+    <w:p>
+      <w:pPr>
+        <w:spacing w:before="0" w:after="160" w:line="259"/>
+        <w:ind w:right="0" w:left="0" w:firstLine="0"/>
+        <w:jc w:val="left"/>
+        <w:rPr>
+          <w:rFonts w:ascii="Times New Roman" w:hAnsi="Times New Roman" w:cs="Times New Roman" w:eastAsia="Times New Roman"/>
+          <w:color w:val="auto"/>
+          <w:spacing w:val="0"/>
+          <w:position w:val="0"/>
+          <w:sz w:val="28"/>
+          <w:shd w:fill="auto" w:val="clear"/>
+        </w:rPr>
+      </w:pPr>
+      <w:r>
+        <w:rPr>
+          <w:rFonts w:ascii="Times New Roman" w:hAnsi="Times New Roman" w:cs="Times New Roman" w:eastAsia="Times New Roman"/>
+          <w:color w:val="auto"/>
+          <w:spacing w:val="0"/>
+          <w:position w:val="0"/>
+          <w:sz w:val="28"/>
+          <w:shd w:fill="auto" w:val="clear"/>
+        </w:rPr>
+        <w:t xml:space="preserve">Схожих систем на теперишній час є достатньо багато та усі вони або лише частково покладаються на цифрові технології або зовсім на них не покладаються. Цей проект націлений на майже повне переведення звичайних офлайн процесів які займають тривалого часу на швидку онлайн систему.</w:t>
+      </w:r>
+    </w:p>
+    <w:p>
+      <w:pPr>
+        <w:spacing w:before="0" w:after="160" w:line="259"/>
+        <w:ind w:right="0" w:left="0" w:firstLine="0"/>
+        <w:jc w:val="left"/>
+        <w:rPr>
+          <w:rFonts w:ascii="Times New Roman" w:hAnsi="Times New Roman" w:cs="Times New Roman" w:eastAsia="Times New Roman"/>
+          <w:color w:val="auto"/>
+          <w:spacing w:val="0"/>
+          <w:position w:val="0"/>
+          <w:sz w:val="28"/>
+          <w:shd w:fill="auto" w:val="clear"/>
+        </w:rPr>
+      </w:pPr>
+      <w:r>
+        <w:rPr>
+          <w:rFonts w:ascii="Times New Roman" w:hAnsi="Times New Roman" w:cs="Times New Roman" w:eastAsia="Times New Roman"/>
+          <w:color w:val="auto"/>
+          <w:spacing w:val="0"/>
+          <w:position w:val="0"/>
+          <w:sz w:val="28"/>
+          <w:shd w:fill="auto" w:val="clear"/>
+        </w:rPr>
+        <w:t xml:space="preserve">- завдання проекту, кінцевий результат, втілення ідеї;</w:t>
+      </w:r>
+    </w:p>
+    <w:p>
+      <w:pPr>
+        <w:spacing w:before="0" w:after="160" w:line="259"/>
+        <w:ind w:right="0" w:left="0" w:firstLine="0"/>
+        <w:jc w:val="left"/>
+        <w:rPr>
+          <w:rFonts w:ascii="Times New Roman" w:hAnsi="Times New Roman" w:cs="Times New Roman" w:eastAsia="Times New Roman"/>
+          <w:color w:val="auto"/>
+          <w:spacing w:val="0"/>
+          <w:position w:val="0"/>
+          <w:sz w:val="28"/>
+          <w:shd w:fill="auto" w:val="clear"/>
+        </w:rPr>
+      </w:pPr>
+    </w:p>
+    <w:p>
+      <w:pPr>
+        <w:spacing w:before="0" w:after="160" w:line="259"/>
+        <w:ind w:right="0" w:left="0" w:firstLine="0"/>
+        <w:jc w:val="left"/>
+        <w:rPr>
+          <w:rFonts w:ascii="Times New Roman" w:hAnsi="Times New Roman" w:cs="Times New Roman" w:eastAsia="Times New Roman"/>
+          <w:color w:val="auto"/>
+          <w:spacing w:val="0"/>
+          <w:position w:val="0"/>
+          <w:sz w:val="28"/>
+          <w:shd w:fill="auto" w:val="clear"/>
+        </w:rPr>
+      </w:pPr>
+      <w:r>
+        <w:rPr>
+          <w:rFonts w:ascii="Times New Roman" w:hAnsi="Times New Roman" w:cs="Times New Roman" w:eastAsia="Times New Roman"/>
+          <w:color w:val="auto"/>
+          <w:spacing w:val="0"/>
+          <w:position w:val="0"/>
+          <w:sz w:val="28"/>
+          <w:shd w:fill="auto" w:val="clear"/>
+        </w:rPr>
+        <w:t xml:space="preserve">- опис продукту (унікальність, конкурентні переваги, наявність</w:t>
+      </w:r>
+    </w:p>
+    <w:p>
+      <w:pPr>
+        <w:spacing w:before="0" w:after="160" w:line="259"/>
+        <w:ind w:right="0" w:left="0" w:firstLine="0"/>
+        <w:jc w:val="left"/>
+        <w:rPr>
+          <w:rFonts w:ascii="Times New Roman" w:hAnsi="Times New Roman" w:cs="Times New Roman" w:eastAsia="Times New Roman"/>
+          <w:color w:val="auto"/>
+          <w:spacing w:val="0"/>
+          <w:position w:val="0"/>
+          <w:sz w:val="28"/>
+          <w:shd w:fill="auto" w:val="clear"/>
+        </w:rPr>
+      </w:pPr>
+      <w:r>
+        <w:rPr>
+          <w:rFonts w:ascii="Times New Roman" w:hAnsi="Times New Roman" w:cs="Times New Roman" w:eastAsia="Times New Roman"/>
+          <w:color w:val="auto"/>
+          <w:spacing w:val="0"/>
+          <w:position w:val="0"/>
+          <w:sz w:val="28"/>
+          <w:shd w:fill="auto" w:val="clear"/>
+        </w:rPr>
+        <w:t xml:space="preserve">прототипу з наведенням у додатках коду та завантаження окремим</w:t>
+      </w:r>
+    </w:p>
+    <w:p>
+      <w:pPr>
+        <w:spacing w:before="0" w:after="160" w:line="259"/>
+        <w:ind w:right="0" w:left="0" w:firstLine="0"/>
+        <w:jc w:val="left"/>
+        <w:rPr>
+          <w:rFonts w:ascii="Times New Roman" w:hAnsi="Times New Roman" w:cs="Times New Roman" w:eastAsia="Times New Roman"/>
+          <w:color w:val="auto"/>
+          <w:spacing w:val="0"/>
+          <w:position w:val="0"/>
+          <w:sz w:val="28"/>
+          <w:shd w:fill="auto" w:val="clear"/>
+        </w:rPr>
+      </w:pPr>
+      <w:r>
+        <w:rPr>
+          <w:rFonts w:ascii="Times New Roman" w:hAnsi="Times New Roman" w:cs="Times New Roman" w:eastAsia="Times New Roman"/>
+          <w:color w:val="auto"/>
+          <w:spacing w:val="0"/>
+          <w:position w:val="0"/>
+          <w:sz w:val="28"/>
+          <w:shd w:fill="auto" w:val="clear"/>
+        </w:rPr>
+        <w:t xml:space="preserve">блоком файлів коду);</w:t>
+      </w:r>
+    </w:p>
+    <w:p>
+      <w:pPr>
+        <w:spacing w:before="0" w:after="160" w:line="259"/>
+        <w:ind w:right="0" w:left="0" w:firstLine="0"/>
+        <w:jc w:val="left"/>
+        <w:rPr>
+          <w:rFonts w:ascii="Times New Roman" w:hAnsi="Times New Roman" w:cs="Times New Roman" w:eastAsia="Times New Roman"/>
+          <w:color w:val="auto"/>
+          <w:spacing w:val="0"/>
+          <w:position w:val="0"/>
+          <w:sz w:val="28"/>
+          <w:shd w:fill="auto" w:val="clear"/>
+        </w:rPr>
+      </w:pPr>
+      <w:r>
+        <w:rPr>
+          <w:rFonts w:ascii="Times New Roman" w:hAnsi="Times New Roman" w:cs="Times New Roman" w:eastAsia="Times New Roman"/>
+          <w:color w:val="auto"/>
+          <w:spacing w:val="0"/>
+          <w:position w:val="0"/>
+          <w:sz w:val="28"/>
+          <w:shd w:fill="auto" w:val="clear"/>
+        </w:rPr>
+        <w:t xml:space="preserve">- опис цільової аудиторії, сфери застосування.</w:t>
       </w:r>
     </w:p>
     <w:p>

</xml_diff>